<commit_message>
committed complete normalisation task
</commit_message>
<xml_diff>
--- a/Assignments/Ass1B/normalisation_task.docx
+++ b/Assignments/Ass1B/normalisation_task.docx
@@ -1,56 +1,8 @@
 
 <file path=word/document.xml><?xml version="1.0" encoding="utf-8"?>
-<w:document xmlns:wpc="http://schemas.microsoft.com/office/word/2010/wordprocessingCanvas" xmlns:mc="http://schemas.openxmlformats.org/markup-compatibility/2006" xmlns:o="urn:schemas-microsoft-com:office:office" xmlns:r="http://schemas.openxmlformats.org/officeDocument/2006/relationships" xmlns:m="http://schemas.openxmlformats.org/officeDocument/2006/math" xmlns:v="urn:schemas-microsoft-com:vml" xmlns:wp14="http://schemas.microsoft.com/office/word/2010/wordprocessingDrawing" xmlns:wp="http://schemas.openxmlformats.org/drawingml/2006/wordprocessingDrawing" xmlns:w10="urn:schemas-microsoft-com:office:word" xmlns:w="http://schemas.openxmlformats.org/wordprocessingml/2006/main" xmlns:w14="http://schemas.microsoft.com/office/word/2010/wordml" xmlns:w15="http://schemas.microsoft.com/office/word/2012/wordml" xmlns:wpg="http://schemas.microsoft.com/office/word/2010/wordprocessingGroup" xmlns:wpi="http://schemas.microsoft.com/office/word/2010/wordprocessingInk" xmlns:wne="http://schemas.microsoft.com/office/word/2006/wordml" xmlns:wps="http://schemas.microsoft.com/office/word/2010/wordprocessingShape" xmlns:a="http://schemas.openxmlformats.org/drawingml/2006/main" xmlns:pic="http://schemas.openxmlformats.org/drawingml/2006/picture" xmlns:a14="http://schemas.microsoft.com/office/drawing/2010/main" mc:Ignorable="w14 w15 wp14">
+<w:document xmlns:wpc="http://schemas.microsoft.com/office/word/2010/wordprocessingCanvas" xmlns:mc="http://schemas.openxmlformats.org/markup-compatibility/2006" xmlns:o="urn:schemas-microsoft-com:office:office" xmlns:r="http://schemas.openxmlformats.org/officeDocument/2006/relationships" xmlns:m="http://schemas.openxmlformats.org/officeDocument/2006/math" xmlns:v="urn:schemas-microsoft-com:vml" xmlns:wp14="http://schemas.microsoft.com/office/word/2010/wordprocessingDrawing" xmlns:wp="http://schemas.openxmlformats.org/drawingml/2006/wordprocessingDrawing" xmlns:w10="urn:schemas-microsoft-com:office:word" xmlns:w="http://schemas.openxmlformats.org/wordprocessingml/2006/main" xmlns:w14="http://schemas.microsoft.com/office/word/2010/wordml" xmlns:w15="http://schemas.microsoft.com/office/word/2012/wordml" xmlns:wpg="http://schemas.microsoft.com/office/word/2010/wordprocessingGroup" xmlns:wpi="http://schemas.microsoft.com/office/word/2010/wordprocessingInk" xmlns:wne="http://schemas.microsoft.com/office/word/2006/wordml" xmlns:wps="http://schemas.microsoft.com/office/word/2010/wordprocessingShape" mc:Ignorable="w14 w15 wp14">
   <w:body>
-    <w:p xmlns:wp14="http://schemas.microsoft.com/office/word/2010/wordml" wp14:textId="65893666">
-      <w:pPr>
-        <w:pStyle w:val="Normal"/>
-      </w:pPr>
-      <w:r>
-        <w:drawing>
-          <wp:inline xmlns:wp14="http://schemas.microsoft.com/office/word/2010/wordprocessingDrawing" wp14:editId="24A0B1E0" wp14:anchorId="3AF7767D">
-            <wp:extent cx="6373228" cy="4036378"/>
-            <wp:effectExtent l="0" t="0" r="0" b="0"/>
-            <wp:docPr id="1079480084" name="" title=""/>
-            <wp:cNvGraphicFramePr>
-              <a:graphicFrameLocks noChangeAspect="1"/>
-            </wp:cNvGraphicFramePr>
-            <a:graphic>
-              <a:graphicData uri="http://schemas.openxmlformats.org/drawingml/2006/picture">
-                <pic:pic>
-                  <pic:nvPicPr>
-                    <pic:cNvPr id="0" name=""/>
-                    <pic:cNvPicPr/>
-                  </pic:nvPicPr>
-                  <pic:blipFill>
-                    <a:blip r:embed="Rf819adac1f544718">
-                      <a:extLst>
-                        <a:ext xmlns:a="http://schemas.openxmlformats.org/drawingml/2006/main" uri="{28A0092B-C50C-407E-A947-70E740481C1C}">
-                          <a14:useLocalDpi val="0"/>
-                        </a:ext>
-                      </a:extLst>
-                    </a:blip>
-                    <a:stretch>
-                      <a:fillRect/>
-                    </a:stretch>
-                  </pic:blipFill>
-                  <pic:spPr>
-                    <a:xfrm>
-                      <a:off x="0" y="0"/>
-                      <a:ext cx="6373228" cy="4036378"/>
-                    </a:xfrm>
-                    <a:prstGeom prst="rect">
-                      <a:avLst/>
-                    </a:prstGeom>
-                  </pic:spPr>
-                </pic:pic>
-              </a:graphicData>
-            </a:graphic>
-          </wp:inline>
-        </w:drawing>
-      </w:r>
-    </w:p>
-    <w:p xmlns:wp14="http://schemas.microsoft.com/office/word/2010/wordml" wp14:textId="5BC742DA">
+    <w:p xmlns:wp14="http://schemas.microsoft.com/office/word/2010/wordml" wp14:textId="4E6D2EAB">
       <w:pPr>
         <w:pStyle w:val="Normal"/>
       </w:pPr>
@@ -822,54 +774,6 @@
     <w:p>
       <w:pPr>
         <w:pStyle w:val="Normal"/>
-      </w:pPr>
-      <w:r>
-        <w:drawing>
-          <wp:inline wp14:editId="3CEAADEF" wp14:anchorId="5546E472">
-            <wp:extent cx="5943600" cy="3145155"/>
-            <wp:effectExtent l="0" t="0" r="0" b="0"/>
-            <wp:docPr id="1759262159" name="" title=""/>
-            <wp:cNvGraphicFramePr>
-              <a:graphicFrameLocks noChangeAspect="1"/>
-            </wp:cNvGraphicFramePr>
-            <a:graphic>
-              <a:graphicData uri="http://schemas.openxmlformats.org/drawingml/2006/picture">
-                <pic:pic>
-                  <pic:nvPicPr>
-                    <pic:cNvPr id="0" name=""/>
-                    <pic:cNvPicPr/>
-                  </pic:nvPicPr>
-                  <pic:blipFill>
-                    <a:blip r:embed="R7f57571db6f346f4">
-                      <a:extLst>
-                        <a:ext xmlns:a="http://schemas.openxmlformats.org/drawingml/2006/main" uri="{28A0092B-C50C-407E-A947-70E740481C1C}">
-                          <a14:useLocalDpi val="0"/>
-                        </a:ext>
-                      </a:extLst>
-                    </a:blip>
-                    <a:stretch>
-                      <a:fillRect/>
-                    </a:stretch>
-                  </pic:blipFill>
-                  <pic:spPr>
-                    <a:xfrm>
-                      <a:off x="0" y="0"/>
-                      <a:ext cx="5943600" cy="3145155"/>
-                    </a:xfrm>
-                    <a:prstGeom prst="rect">
-                      <a:avLst/>
-                    </a:prstGeom>
-                  </pic:spPr>
-                </pic:pic>
-              </a:graphicData>
-            </a:graphic>
-          </wp:inline>
-        </w:drawing>
-      </w:r>
-    </w:p>
-    <w:p>
-      <w:pPr>
-        <w:pStyle w:val="Normal"/>
         <w:rPr>
           <w:b w:val="1"/>
           <w:bCs w:val="1"/>
@@ -1274,7 +1178,7 @@
           <w:bCs w:val="0"/>
           <w:u w:val="none"/>
         </w:rPr>
-        <w:t>, tour_date, tour_start)   // can omit since relation has already been created</w:t>
+        <w:t xml:space="preserve">, tour_date, tour_start)   </w:t>
       </w:r>
     </w:p>
     <w:p>
@@ -1468,6 +1372,40 @@
           <w:bCs w:val="0"/>
           <w:u w:val="none"/>
         </w:rPr>
+        <w:t>TOUR (</w:t>
+      </w:r>
+      <w:r>
+        <w:rPr>
+          <w:b w:val="0"/>
+          <w:bCs w:val="0"/>
+          <w:u w:val="single"/>
+        </w:rPr>
+        <w:t>tour_no</w:t>
+      </w:r>
+      <w:r>
+        <w:rPr>
+          <w:b w:val="0"/>
+          <w:bCs w:val="0"/>
+          <w:u w:val="none"/>
+        </w:rPr>
+        <w:t xml:space="preserve">, tour_date, tour_start)   </w:t>
+      </w:r>
+    </w:p>
+    <w:p>
+      <w:pPr>
+        <w:pStyle w:val="Normal"/>
+        <w:rPr>
+          <w:b w:val="1"/>
+          <w:bCs w:val="1"/>
+          <w:u w:val="none"/>
+        </w:rPr>
+      </w:pPr>
+      <w:r>
+        <w:rPr>
+          <w:b w:val="0"/>
+          <w:bCs w:val="0"/>
+          <w:u w:val="none"/>
+        </w:rPr>
         <w:t>CRUISE (</w:t>
       </w:r>
       <w:r>
@@ -1563,6 +1501,996 @@
         <w:rPr>
           <w:b w:val="0"/>
           <w:bCs w:val="0"/>
+          <w:u w:val="none"/>
+        </w:rPr>
+      </w:pPr>
+    </w:p>
+    <w:p>
+      <w:pPr>
+        <w:pStyle w:val="Normal"/>
+        <w:rPr>
+          <w:b w:val="0"/>
+          <w:bCs w:val="0"/>
+          <w:u w:val="none"/>
+        </w:rPr>
+      </w:pPr>
+      <w:r>
+        <w:rPr>
+          <w:b w:val="0"/>
+          <w:bCs w:val="0"/>
+          <w:sz w:val="28"/>
+          <w:szCs w:val="28"/>
+          <w:u w:val="none"/>
+        </w:rPr>
+        <w:t>COLLECTED 3NF RELATIONS:</w:t>
+      </w:r>
+    </w:p>
+    <w:p>
+      <w:pPr>
+        <w:pStyle w:val="ListParagraph"/>
+        <w:numPr>
+          <w:ilvl w:val="0"/>
+          <w:numId w:val="1"/>
+        </w:numPr>
+        <w:rPr>
+          <w:rFonts w:ascii="Calibri" w:hAnsi="Calibri" w:eastAsia="Calibri" w:cs="Calibri" w:asciiTheme="minorAscii" w:hAnsiTheme="minorAscii" w:eastAsiaTheme="minorAscii" w:cstheme="minorAscii"/>
+          <w:b w:val="0"/>
+          <w:bCs w:val="0"/>
+          <w:sz w:val="22"/>
+          <w:szCs w:val="22"/>
+        </w:rPr>
+      </w:pPr>
+      <w:r>
+        <w:rPr>
+          <w:b w:val="0"/>
+          <w:bCs w:val="0"/>
+        </w:rPr>
+        <w:t>PORT (</w:t>
+      </w:r>
+      <w:r>
+        <w:rPr>
+          <w:b w:val="0"/>
+          <w:bCs w:val="0"/>
+          <w:u w:val="single"/>
+        </w:rPr>
+        <w:t>port_code</w:t>
+      </w:r>
+      <w:r>
+        <w:rPr>
+          <w:b w:val="0"/>
+          <w:bCs w:val="0"/>
+        </w:rPr>
+        <w:t>, port_name, country_code)</w:t>
+      </w:r>
+    </w:p>
+    <w:p>
+      <w:pPr>
+        <w:pStyle w:val="ListParagraph"/>
+        <w:numPr>
+          <w:ilvl w:val="0"/>
+          <w:numId w:val="1"/>
+        </w:numPr>
+        <w:rPr>
+          <w:rFonts w:ascii="Calibri" w:hAnsi="Calibri" w:eastAsia="Calibri" w:cs="Calibri" w:asciiTheme="minorAscii" w:hAnsiTheme="minorAscii" w:eastAsiaTheme="minorAscii" w:cstheme="minorAscii"/>
+          <w:b w:val="0"/>
+          <w:bCs w:val="0"/>
+          <w:sz w:val="22"/>
+          <w:szCs w:val="22"/>
+        </w:rPr>
+      </w:pPr>
+      <w:r>
+        <w:rPr>
+          <w:b w:val="0"/>
+          <w:bCs w:val="0"/>
+        </w:rPr>
+        <w:t>TEMP (</w:t>
+      </w:r>
+      <w:r>
+        <w:rPr>
+          <w:b w:val="0"/>
+          <w:bCs w:val="0"/>
+          <w:u w:val="single"/>
+        </w:rPr>
+        <w:t>port_code, temp_month</w:t>
+      </w:r>
+      <w:r>
+        <w:rPr>
+          <w:b w:val="0"/>
+          <w:bCs w:val="0"/>
+        </w:rPr>
+        <w:t>, temp_high, temp_low)</w:t>
+      </w:r>
+    </w:p>
+    <w:p>
+      <w:pPr>
+        <w:pStyle w:val="ListParagraph"/>
+        <w:numPr>
+          <w:ilvl w:val="0"/>
+          <w:numId w:val="1"/>
+        </w:numPr>
+        <w:rPr>
+          <w:rFonts w:ascii="Calibri" w:hAnsi="Calibri" w:eastAsia="Calibri" w:cs="Calibri" w:asciiTheme="minorAscii" w:hAnsiTheme="minorAscii" w:eastAsiaTheme="minorAscii" w:cstheme="minorAscii"/>
+          <w:b w:val="0"/>
+          <w:bCs w:val="0"/>
+          <w:sz w:val="22"/>
+          <w:szCs w:val="22"/>
+        </w:rPr>
+      </w:pPr>
+      <w:r>
+        <w:rPr>
+          <w:b w:val="0"/>
+          <w:bCs w:val="0"/>
+        </w:rPr>
+        <w:t>TOUR (</w:t>
+      </w:r>
+      <w:r>
+        <w:rPr>
+          <w:b w:val="0"/>
+          <w:bCs w:val="0"/>
+          <w:u w:val="single"/>
+        </w:rPr>
+        <w:t>port_code, tour_no</w:t>
+      </w:r>
+      <w:r>
+        <w:rPr>
+          <w:b w:val="0"/>
+          <w:bCs w:val="0"/>
+        </w:rPr>
+        <w:t>, tour_name, tour_description, tour_hrs_required, tour_costpp, tour_wheelchair_access, tour_availability, tour_start)</w:t>
+      </w:r>
+    </w:p>
+    <w:p>
+      <w:pPr>
+        <w:pStyle w:val="ListParagraph"/>
+        <w:numPr>
+          <w:ilvl w:val="0"/>
+          <w:numId w:val="1"/>
+        </w:numPr>
+        <w:rPr>
+          <w:rFonts w:ascii="Calibri" w:hAnsi="Calibri" w:eastAsia="Calibri" w:cs="Calibri" w:asciiTheme="minorAscii" w:hAnsiTheme="minorAscii" w:eastAsiaTheme="minorAscii" w:cstheme="minorAscii"/>
+          <w:b w:val="0"/>
+          <w:bCs w:val="0"/>
+          <w:sz w:val="22"/>
+          <w:szCs w:val="22"/>
+          <w:u w:val="none"/>
+        </w:rPr>
+      </w:pPr>
+      <w:r>
+        <w:rPr>
+          <w:b w:val="0"/>
+          <w:bCs w:val="0"/>
+        </w:rPr>
+        <w:t>COUNTRY (</w:t>
+      </w:r>
+      <w:r>
+        <w:rPr>
+          <w:b w:val="0"/>
+          <w:bCs w:val="0"/>
+          <w:u w:val="single"/>
+        </w:rPr>
+        <w:t>country_code</w:t>
+      </w:r>
+      <w:r>
+        <w:rPr>
+          <w:b w:val="0"/>
+          <w:bCs w:val="0"/>
+          <w:u w:val="none"/>
+        </w:rPr>
+        <w:t>, country_name)</w:t>
+      </w:r>
+    </w:p>
+    <w:p>
+      <w:pPr>
+        <w:pStyle w:val="ListParagraph"/>
+        <w:numPr>
+          <w:ilvl w:val="0"/>
+          <w:numId w:val="1"/>
+        </w:numPr>
+        <w:rPr>
+          <w:b w:val="0"/>
+          <w:bCs w:val="0"/>
+          <w:sz w:val="22"/>
+          <w:szCs w:val="22"/>
+        </w:rPr>
+      </w:pPr>
+      <w:r>
+        <w:rPr>
+          <w:b w:val="0"/>
+          <w:bCs w:val="0"/>
+        </w:rPr>
+        <w:t>PARTICIPANT_REPORT(</w:t>
+      </w:r>
+      <w:r>
+        <w:rPr>
+          <w:b w:val="0"/>
+          <w:bCs w:val="0"/>
+          <w:u w:val="single"/>
+        </w:rPr>
+        <w:t>port_code</w:t>
+      </w:r>
+      <w:r>
+        <w:rPr>
+          <w:b w:val="0"/>
+          <w:bCs w:val="0"/>
+          <w:u w:val="none"/>
+        </w:rPr>
+        <w:t xml:space="preserve">, </w:t>
+      </w:r>
+      <w:r>
+        <w:rPr>
+          <w:b w:val="0"/>
+          <w:bCs w:val="0"/>
+          <w:u w:val="single"/>
+        </w:rPr>
+        <w:t>date_generated</w:t>
+      </w:r>
+      <w:r>
+        <w:rPr>
+          <w:b w:val="0"/>
+          <w:bCs w:val="0"/>
+          <w:u w:val="none"/>
+        </w:rPr>
+        <w:t xml:space="preserve">, </w:t>
+      </w:r>
+      <w:r>
+        <w:rPr>
+          <w:b w:val="0"/>
+          <w:bCs w:val="0"/>
+          <w:u w:val="single"/>
+        </w:rPr>
+        <w:t>tour_no</w:t>
+      </w:r>
+      <w:r>
+        <w:rPr>
+          <w:b w:val="0"/>
+          <w:bCs w:val="0"/>
+          <w:u w:val="none"/>
+        </w:rPr>
+        <w:t>)</w:t>
+      </w:r>
+    </w:p>
+    <w:p>
+      <w:pPr>
+        <w:pStyle w:val="ListParagraph"/>
+        <w:numPr>
+          <w:ilvl w:val="0"/>
+          <w:numId w:val="1"/>
+        </w:numPr>
+        <w:rPr>
+          <w:rFonts w:ascii="Calibri" w:hAnsi="Calibri" w:eastAsia="Calibri" w:cs="Calibri" w:asciiTheme="minorAscii" w:hAnsiTheme="minorAscii" w:eastAsiaTheme="minorAscii" w:cstheme="minorAscii"/>
+          <w:b w:val="0"/>
+          <w:bCs w:val="0"/>
+          <w:sz w:val="22"/>
+          <w:szCs w:val="22"/>
+          <w:u w:val="none"/>
+        </w:rPr>
+      </w:pPr>
+      <w:r>
+        <w:rPr>
+          <w:b w:val="0"/>
+          <w:bCs w:val="0"/>
+          <w:u w:val="none"/>
+        </w:rPr>
+        <w:t>PASSENGER(</w:t>
+      </w:r>
+      <w:r>
+        <w:rPr>
+          <w:b w:val="0"/>
+          <w:bCs w:val="0"/>
+          <w:u w:val="single"/>
+        </w:rPr>
+        <w:t>passenger_id</w:t>
+      </w:r>
+      <w:r>
+        <w:rPr>
+          <w:b w:val="0"/>
+          <w:bCs w:val="0"/>
+          <w:u w:val="none"/>
+        </w:rPr>
+        <w:t xml:space="preserve">, </w:t>
+      </w:r>
+      <w:r>
+        <w:rPr>
+          <w:b w:val="0"/>
+          <w:bCs w:val="0"/>
+          <w:u w:val="none"/>
+        </w:rPr>
+        <w:t>p</w:t>
+      </w:r>
+      <w:r>
+        <w:rPr>
+          <w:b w:val="0"/>
+          <w:bCs w:val="0"/>
+          <w:u w:val="none"/>
+        </w:rPr>
+        <w:t>assenger_name</w:t>
+      </w:r>
+      <w:r>
+        <w:rPr>
+          <w:b w:val="0"/>
+          <w:bCs w:val="0"/>
+          <w:u w:val="none"/>
+        </w:rPr>
+        <w:t>, spoken_lang, cruise_id, payment_received)</w:t>
+      </w:r>
+    </w:p>
+    <w:p>
+      <w:pPr>
+        <w:pStyle w:val="ListParagraph"/>
+        <w:numPr>
+          <w:ilvl w:val="0"/>
+          <w:numId w:val="1"/>
+        </w:numPr>
+        <w:rPr>
+          <w:b w:val="0"/>
+          <w:bCs w:val="0"/>
+          <w:sz w:val="22"/>
+          <w:szCs w:val="22"/>
+          <w:u w:val="none"/>
+        </w:rPr>
+      </w:pPr>
+      <w:r>
+        <w:rPr>
+          <w:b w:val="0"/>
+          <w:bCs w:val="0"/>
+          <w:u w:val="none"/>
+        </w:rPr>
+        <w:t>TOUR (</w:t>
+      </w:r>
+      <w:r>
+        <w:rPr>
+          <w:b w:val="0"/>
+          <w:bCs w:val="0"/>
+          <w:u w:val="single"/>
+        </w:rPr>
+        <w:t>tour_no</w:t>
+      </w:r>
+      <w:r>
+        <w:rPr>
+          <w:b w:val="0"/>
+          <w:bCs w:val="0"/>
+          <w:u w:val="none"/>
+        </w:rPr>
+        <w:t xml:space="preserve">, tour_date, tour_start)   </w:t>
+      </w:r>
+    </w:p>
+    <w:p>
+      <w:pPr>
+        <w:pStyle w:val="ListParagraph"/>
+        <w:numPr>
+          <w:ilvl w:val="0"/>
+          <w:numId w:val="1"/>
+        </w:numPr>
+        <w:rPr>
+          <w:rFonts w:ascii="Calibri" w:hAnsi="Calibri" w:eastAsia="Calibri" w:cs="Calibri" w:asciiTheme="minorAscii" w:hAnsiTheme="minorAscii" w:eastAsiaTheme="minorAscii" w:cstheme="minorAscii"/>
+          <w:b w:val="0"/>
+          <w:bCs w:val="0"/>
+          <w:sz w:val="22"/>
+          <w:szCs w:val="22"/>
+          <w:u w:val="none"/>
+        </w:rPr>
+      </w:pPr>
+      <w:r>
+        <w:rPr>
+          <w:b w:val="0"/>
+          <w:bCs w:val="0"/>
+          <w:u w:val="none"/>
+        </w:rPr>
+        <w:t>CRUISE (</w:t>
+      </w:r>
+      <w:r>
+        <w:rPr>
+          <w:b w:val="0"/>
+          <w:bCs w:val="0"/>
+          <w:u w:val="single"/>
+        </w:rPr>
+        <w:t>cruise_id</w:t>
+      </w:r>
+      <w:r>
+        <w:rPr>
+          <w:b w:val="0"/>
+          <w:bCs w:val="0"/>
+          <w:u w:val="none"/>
+        </w:rPr>
+        <w:t>, cruise_name)</w:t>
+      </w:r>
+    </w:p>
+    <w:p>
+      <w:pPr>
+        <w:pStyle w:val="Normal"/>
+        <w:ind w:left="0"/>
+        <w:rPr>
+          <w:b w:val="0"/>
+          <w:bCs w:val="0"/>
+          <w:u w:val="none"/>
+        </w:rPr>
+      </w:pPr>
+    </w:p>
+    <w:p>
+      <w:pPr>
+        <w:pStyle w:val="Normal"/>
+        <w:ind w:left="0"/>
+        <w:rPr>
+          <w:b w:val="0"/>
+          <w:bCs w:val="0"/>
+          <w:u w:val="none"/>
+        </w:rPr>
+      </w:pPr>
+      <w:r>
+        <w:rPr>
+          <w:b w:val="0"/>
+          <w:bCs w:val="0"/>
+          <w:sz w:val="28"/>
+          <w:szCs w:val="28"/>
+          <w:u w:val="none"/>
+        </w:rPr>
+        <w:t>ATTRIBUTE SYNTHESIS</w:t>
+      </w:r>
+    </w:p>
+    <w:p>
+      <w:pPr>
+        <w:pStyle w:val="Normal"/>
+        <w:ind w:left="0"/>
+        <w:rPr>
+          <w:b w:val="0"/>
+          <w:bCs w:val="0"/>
+          <w:sz w:val="22"/>
+          <w:szCs w:val="22"/>
+          <w:u w:val="none"/>
+        </w:rPr>
+      </w:pPr>
+      <w:r>
+        <w:rPr>
+          <w:b w:val="0"/>
+          <w:bCs w:val="0"/>
+          <w:sz w:val="22"/>
+          <w:szCs w:val="22"/>
+          <w:u w:val="none"/>
+        </w:rPr>
+        <w:t>1.</w:t>
+      </w:r>
+    </w:p>
+    <w:p>
+      <w:pPr>
+        <w:pStyle w:val="Normal"/>
+        <w:ind w:left="0"/>
+        <w:rPr>
+          <w:b w:val="0"/>
+          <w:bCs w:val="0"/>
+          <w:sz w:val="22"/>
+          <w:szCs w:val="22"/>
+          <w:u w:val="none"/>
+        </w:rPr>
+      </w:pPr>
+      <w:r>
+        <w:rPr>
+          <w:b w:val="0"/>
+          <w:bCs w:val="0"/>
+          <w:sz w:val="22"/>
+          <w:szCs w:val="22"/>
+          <w:u w:val="none"/>
+        </w:rPr>
+        <w:t>PORT (</w:t>
+      </w:r>
+      <w:r>
+        <w:rPr>
+          <w:b w:val="0"/>
+          <w:bCs w:val="0"/>
+          <w:sz w:val="22"/>
+          <w:szCs w:val="22"/>
+          <w:u w:val="single"/>
+        </w:rPr>
+        <w:t>port_code</w:t>
+      </w:r>
+      <w:r>
+        <w:rPr>
+          <w:b w:val="0"/>
+          <w:bCs w:val="0"/>
+          <w:sz w:val="22"/>
+          <w:szCs w:val="22"/>
+          <w:u w:val="none"/>
+        </w:rPr>
+        <w:t>, port_name, country_code)</w:t>
+      </w:r>
+    </w:p>
+    <w:p>
+      <w:pPr>
+        <w:pStyle w:val="Normal"/>
+        <w:ind w:left="0"/>
+        <w:rPr>
+          <w:b w:val="0"/>
+          <w:bCs w:val="0"/>
+          <w:sz w:val="22"/>
+          <w:szCs w:val="22"/>
+          <w:u w:val="none"/>
+        </w:rPr>
+      </w:pPr>
+      <w:r>
+        <w:rPr>
+          <w:b w:val="0"/>
+          <w:bCs w:val="0"/>
+          <w:sz w:val="22"/>
+          <w:szCs w:val="22"/>
+          <w:u w:val="none"/>
+        </w:rPr>
+        <w:t>2.</w:t>
+      </w:r>
+    </w:p>
+    <w:p>
+      <w:pPr>
+        <w:pStyle w:val="Normal"/>
+        <w:ind w:left="0"/>
+        <w:rPr>
+          <w:b w:val="0"/>
+          <w:bCs w:val="0"/>
+          <w:sz w:val="22"/>
+          <w:szCs w:val="22"/>
+          <w:u w:val="none"/>
+        </w:rPr>
+      </w:pPr>
+      <w:r>
+        <w:rPr>
+          <w:b w:val="0"/>
+          <w:bCs w:val="0"/>
+          <w:sz w:val="22"/>
+          <w:szCs w:val="22"/>
+          <w:u w:val="none"/>
+        </w:rPr>
+        <w:t>TEMP (</w:t>
+      </w:r>
+      <w:r>
+        <w:rPr>
+          <w:b w:val="0"/>
+          <w:bCs w:val="0"/>
+          <w:sz w:val="22"/>
+          <w:szCs w:val="22"/>
+          <w:u w:val="single"/>
+        </w:rPr>
+        <w:t>port_code</w:t>
+      </w:r>
+      <w:r>
+        <w:rPr>
+          <w:b w:val="0"/>
+          <w:bCs w:val="0"/>
+          <w:sz w:val="22"/>
+          <w:szCs w:val="22"/>
+          <w:u w:val="none"/>
+        </w:rPr>
+        <w:t xml:space="preserve">, </w:t>
+      </w:r>
+      <w:r>
+        <w:rPr>
+          <w:b w:val="0"/>
+          <w:bCs w:val="0"/>
+          <w:sz w:val="22"/>
+          <w:szCs w:val="22"/>
+          <w:u w:val="single"/>
+        </w:rPr>
+        <w:t>temp_month</w:t>
+      </w:r>
+      <w:r>
+        <w:rPr>
+          <w:b w:val="0"/>
+          <w:bCs w:val="0"/>
+          <w:sz w:val="22"/>
+          <w:szCs w:val="22"/>
+          <w:u w:val="none"/>
+        </w:rPr>
+        <w:t>, temp_high, temp_low)</w:t>
+      </w:r>
+    </w:p>
+    <w:p>
+      <w:pPr>
+        <w:pStyle w:val="Normal"/>
+        <w:ind w:left="0"/>
+        <w:rPr>
+          <w:b w:val="0"/>
+          <w:bCs w:val="0"/>
+          <w:sz w:val="22"/>
+          <w:szCs w:val="22"/>
+          <w:u w:val="none"/>
+        </w:rPr>
+      </w:pPr>
+      <w:r>
+        <w:rPr>
+          <w:b w:val="0"/>
+          <w:bCs w:val="0"/>
+          <w:sz w:val="22"/>
+          <w:szCs w:val="22"/>
+          <w:u w:val="none"/>
+        </w:rPr>
+        <w:t>3. &amp; 7.</w:t>
+      </w:r>
+    </w:p>
+    <w:p>
+      <w:pPr>
+        <w:pStyle w:val="Normal"/>
+        <w:ind w:left="0"/>
+        <w:rPr>
+          <w:b w:val="0"/>
+          <w:bCs w:val="0"/>
+          <w:sz w:val="22"/>
+          <w:szCs w:val="22"/>
+          <w:u w:val="none"/>
+        </w:rPr>
+      </w:pPr>
+      <w:r>
+        <w:rPr>
+          <w:b w:val="0"/>
+          <w:bCs w:val="0"/>
+          <w:sz w:val="22"/>
+          <w:szCs w:val="22"/>
+          <w:u w:val="none"/>
+        </w:rPr>
+        <w:t>TOUR (</w:t>
+      </w:r>
+      <w:r>
+        <w:rPr>
+          <w:b w:val="0"/>
+          <w:bCs w:val="0"/>
+          <w:sz w:val="22"/>
+          <w:szCs w:val="22"/>
+          <w:u w:val="single"/>
+        </w:rPr>
+        <w:t>port_code</w:t>
+      </w:r>
+      <w:r>
+        <w:rPr>
+          <w:b w:val="0"/>
+          <w:bCs w:val="0"/>
+          <w:sz w:val="22"/>
+          <w:szCs w:val="22"/>
+          <w:u w:val="none"/>
+        </w:rPr>
+        <w:t xml:space="preserve">, </w:t>
+      </w:r>
+      <w:r>
+        <w:rPr>
+          <w:b w:val="0"/>
+          <w:bCs w:val="0"/>
+          <w:sz w:val="22"/>
+          <w:szCs w:val="22"/>
+          <w:u w:val="single"/>
+        </w:rPr>
+        <w:t>tour_no</w:t>
+      </w:r>
+      <w:r>
+        <w:rPr>
+          <w:b w:val="0"/>
+          <w:bCs w:val="0"/>
+          <w:sz w:val="22"/>
+          <w:szCs w:val="22"/>
+          <w:u w:val="none"/>
+        </w:rPr>
+        <w:t>, tour_name, tour_description, tour_hrs_required, tour_costpp, tour_wheelchair_access, tour_availability, tour_start)</w:t>
+      </w:r>
+    </w:p>
+    <w:p>
+      <w:pPr>
+        <w:pStyle w:val="Normal"/>
+        <w:ind w:left="0"/>
+        <w:rPr>
+          <w:b w:val="0"/>
+          <w:bCs w:val="0"/>
+          <w:sz w:val="22"/>
+          <w:szCs w:val="22"/>
+          <w:u w:val="none"/>
+        </w:rPr>
+      </w:pPr>
+      <w:r>
+        <w:rPr>
+          <w:b w:val="0"/>
+          <w:bCs w:val="0"/>
+          <w:sz w:val="22"/>
+          <w:szCs w:val="22"/>
+          <w:u w:val="none"/>
+        </w:rPr>
+        <w:t>4.</w:t>
+      </w:r>
+    </w:p>
+    <w:p>
+      <w:pPr>
+        <w:pStyle w:val="Normal"/>
+        <w:ind w:left="0"/>
+        <w:rPr>
+          <w:b w:val="0"/>
+          <w:bCs w:val="0"/>
+          <w:sz w:val="22"/>
+          <w:szCs w:val="22"/>
+          <w:u w:val="none"/>
+        </w:rPr>
+      </w:pPr>
+      <w:r>
+        <w:rPr>
+          <w:b w:val="0"/>
+          <w:bCs w:val="0"/>
+          <w:sz w:val="22"/>
+          <w:szCs w:val="22"/>
+          <w:u w:val="none"/>
+        </w:rPr>
+        <w:t>COUNTRY (</w:t>
+      </w:r>
+      <w:r>
+        <w:rPr>
+          <w:b w:val="0"/>
+          <w:bCs w:val="0"/>
+          <w:sz w:val="22"/>
+          <w:szCs w:val="22"/>
+          <w:u w:val="single"/>
+        </w:rPr>
+        <w:t>country_code</w:t>
+      </w:r>
+      <w:r>
+        <w:rPr>
+          <w:b w:val="0"/>
+          <w:bCs w:val="0"/>
+          <w:sz w:val="22"/>
+          <w:szCs w:val="22"/>
+          <w:u w:val="none"/>
+        </w:rPr>
+        <w:t>, country_name)</w:t>
+      </w:r>
+    </w:p>
+    <w:p>
+      <w:pPr>
+        <w:pStyle w:val="Normal"/>
+        <w:ind w:left="0"/>
+        <w:rPr>
+          <w:b w:val="0"/>
+          <w:bCs w:val="0"/>
+          <w:sz w:val="22"/>
+          <w:szCs w:val="22"/>
+          <w:u w:val="none"/>
+        </w:rPr>
+      </w:pPr>
+      <w:r>
+        <w:rPr>
+          <w:b w:val="0"/>
+          <w:bCs w:val="0"/>
+          <w:sz w:val="22"/>
+          <w:szCs w:val="22"/>
+          <w:u w:val="none"/>
+        </w:rPr>
+        <w:t>5.</w:t>
+      </w:r>
+    </w:p>
+    <w:p>
+      <w:pPr>
+        <w:pStyle w:val="Normal"/>
+        <w:ind w:left="0"/>
+        <w:rPr>
+          <w:b w:val="0"/>
+          <w:bCs w:val="0"/>
+          <w:sz w:val="22"/>
+          <w:szCs w:val="22"/>
+          <w:u w:val="single"/>
+        </w:rPr>
+      </w:pPr>
+      <w:r>
+        <w:rPr>
+          <w:b w:val="0"/>
+          <w:bCs w:val="0"/>
+          <w:sz w:val="22"/>
+          <w:szCs w:val="22"/>
+          <w:u w:val="none"/>
+        </w:rPr>
+        <w:t>PARTICIPANT_REPORT (</w:t>
+      </w:r>
+      <w:r>
+        <w:rPr>
+          <w:b w:val="0"/>
+          <w:bCs w:val="0"/>
+          <w:sz w:val="22"/>
+          <w:szCs w:val="22"/>
+          <w:u w:val="single"/>
+        </w:rPr>
+        <w:t>port_code</w:t>
+      </w:r>
+      <w:r>
+        <w:rPr>
+          <w:b w:val="0"/>
+          <w:bCs w:val="0"/>
+          <w:sz w:val="22"/>
+          <w:szCs w:val="22"/>
+          <w:u w:val="none"/>
+        </w:rPr>
+        <w:t xml:space="preserve">, </w:t>
+      </w:r>
+      <w:r>
+        <w:rPr>
+          <w:b w:val="0"/>
+          <w:bCs w:val="0"/>
+          <w:sz w:val="22"/>
+          <w:szCs w:val="22"/>
+          <w:u w:val="single"/>
+        </w:rPr>
+        <w:t>date_generated</w:t>
+      </w:r>
+      <w:r>
+        <w:rPr>
+          <w:b w:val="0"/>
+          <w:bCs w:val="0"/>
+          <w:sz w:val="22"/>
+          <w:szCs w:val="22"/>
+          <w:u w:val="none"/>
+        </w:rPr>
+        <w:t xml:space="preserve">, </w:t>
+      </w:r>
+      <w:r>
+        <w:rPr>
+          <w:b w:val="0"/>
+          <w:bCs w:val="0"/>
+          <w:sz w:val="22"/>
+          <w:szCs w:val="22"/>
+          <w:u w:val="single"/>
+        </w:rPr>
+        <w:t>tour_no</w:t>
+      </w:r>
+      <w:r>
+        <w:rPr>
+          <w:b w:val="0"/>
+          <w:bCs w:val="0"/>
+          <w:sz w:val="22"/>
+          <w:szCs w:val="22"/>
+          <w:u w:val="none"/>
+        </w:rPr>
+        <w:t>)</w:t>
+      </w:r>
+    </w:p>
+    <w:p>
+      <w:pPr>
+        <w:pStyle w:val="Normal"/>
+        <w:ind w:left="0"/>
+        <w:rPr>
+          <w:b w:val="0"/>
+          <w:bCs w:val="0"/>
+          <w:sz w:val="22"/>
+          <w:szCs w:val="22"/>
+          <w:u w:val="none"/>
+        </w:rPr>
+      </w:pPr>
+      <w:r>
+        <w:rPr>
+          <w:b w:val="0"/>
+          <w:bCs w:val="0"/>
+          <w:sz w:val="22"/>
+          <w:szCs w:val="22"/>
+          <w:u w:val="none"/>
+        </w:rPr>
+        <w:t xml:space="preserve">6. </w:t>
+      </w:r>
+    </w:p>
+    <w:p>
+      <w:pPr>
+        <w:pStyle w:val="Normal"/>
+        <w:ind w:left="0"/>
+        <w:rPr>
+          <w:b w:val="0"/>
+          <w:bCs w:val="0"/>
+          <w:sz w:val="22"/>
+          <w:szCs w:val="22"/>
+          <w:u w:val="none"/>
+        </w:rPr>
+      </w:pPr>
+      <w:r>
+        <w:rPr>
+          <w:b w:val="0"/>
+          <w:bCs w:val="0"/>
+          <w:sz w:val="22"/>
+          <w:szCs w:val="22"/>
+          <w:u w:val="none"/>
+        </w:rPr>
+        <w:t>PASSENGER (</w:t>
+      </w:r>
+      <w:r>
+        <w:rPr>
+          <w:b w:val="0"/>
+          <w:bCs w:val="0"/>
+          <w:sz w:val="22"/>
+          <w:szCs w:val="22"/>
+          <w:u w:val="single"/>
+        </w:rPr>
+        <w:t>passenger_id</w:t>
+      </w:r>
+      <w:r>
+        <w:rPr>
+          <w:b w:val="0"/>
+          <w:bCs w:val="0"/>
+          <w:sz w:val="22"/>
+          <w:szCs w:val="22"/>
+          <w:u w:val="none"/>
+        </w:rPr>
+        <w:t>, passenger_name, spoken_lang, cruise_id, payment_received)</w:t>
+      </w:r>
+    </w:p>
+    <w:p>
+      <w:pPr>
+        <w:pStyle w:val="Normal"/>
+        <w:ind w:left="0"/>
+        <w:rPr>
+          <w:b w:val="0"/>
+          <w:bCs w:val="0"/>
+          <w:sz w:val="22"/>
+          <w:szCs w:val="22"/>
+          <w:u w:val="none"/>
+        </w:rPr>
+      </w:pPr>
+      <w:r>
+        <w:rPr>
+          <w:b w:val="0"/>
+          <w:bCs w:val="0"/>
+          <w:sz w:val="22"/>
+          <w:szCs w:val="22"/>
+          <w:u w:val="none"/>
+        </w:rPr>
+        <w:t>8.</w:t>
+      </w:r>
+    </w:p>
+    <w:p>
+      <w:pPr>
+        <w:pStyle w:val="Normal"/>
+        <w:ind w:left="0"/>
+        <w:rPr>
+          <w:b w:val="0"/>
+          <w:bCs w:val="0"/>
+          <w:sz w:val="22"/>
+          <w:szCs w:val="22"/>
+          <w:u w:val="none"/>
+        </w:rPr>
+      </w:pPr>
+      <w:r>
+        <w:rPr>
+          <w:b w:val="0"/>
+          <w:bCs w:val="0"/>
+          <w:sz w:val="22"/>
+          <w:szCs w:val="22"/>
+          <w:u w:val="none"/>
+        </w:rPr>
+        <w:t>CRUISE (</w:t>
+      </w:r>
+      <w:r>
+        <w:rPr>
+          <w:b w:val="0"/>
+          <w:bCs w:val="0"/>
+          <w:sz w:val="22"/>
+          <w:szCs w:val="22"/>
+          <w:u w:val="single"/>
+        </w:rPr>
+        <w:t>cruise_id</w:t>
+      </w:r>
+      <w:r>
+        <w:rPr>
+          <w:b w:val="0"/>
+          <w:bCs w:val="0"/>
+          <w:sz w:val="22"/>
+          <w:szCs w:val="22"/>
+          <w:u w:val="none"/>
+        </w:rPr>
+        <w:t>, cruise_name)</w:t>
+      </w:r>
+    </w:p>
+    <w:p>
+      <w:pPr>
+        <w:pStyle w:val="Normal"/>
+        <w:ind w:left="0"/>
+        <w:rPr>
+          <w:b w:val="0"/>
+          <w:bCs w:val="0"/>
+          <w:sz w:val="22"/>
+          <w:szCs w:val="22"/>
+          <w:u w:val="none"/>
+        </w:rPr>
+      </w:pPr>
+    </w:p>
+    <w:p>
+      <w:pPr>
+        <w:pStyle w:val="Normal"/>
+        <w:ind w:left="0"/>
+        <w:rPr>
+          <w:b w:val="0"/>
+          <w:bCs w:val="0"/>
+          <w:sz w:val="22"/>
+          <w:szCs w:val="22"/>
           <w:u w:val="none"/>
         </w:rPr>
       </w:pPr>
@@ -1652,6 +2580,98 @@
   </int2:observations>
   <int2:intelligenceSettings/>
 </int2:intelligence>
+</file>
+
+<file path=word/numbering.xml><?xml version="1.0" encoding="utf-8"?>
+<w:numbering xmlns:w="http://schemas.openxmlformats.org/wordprocessingml/2006/main">
+  <w:abstractNum xmlns:w="http://schemas.openxmlformats.org/wordprocessingml/2006/main" w:abstractNumId="0">
+    <w:multiLevelType xmlns:w="http://schemas.openxmlformats.org/wordprocessingml/2006/main" w:val="hybridMultilevel"/>
+    <w:lvl xmlns:w="http://schemas.openxmlformats.org/wordprocessingml/2006/main" w:ilvl="0">
+      <w:start w:val="1"/>
+      <w:numFmt w:val="decimal"/>
+      <w:lvlText w:val="%1."/>
+      <w:lvlJc w:val="left"/>
+      <w:pPr>
+        <w:ind w:left="720" w:hanging="360"/>
+      </w:pPr>
+    </w:lvl>
+    <w:lvl xmlns:w="http://schemas.openxmlformats.org/wordprocessingml/2006/main" w:ilvl="1">
+      <w:start w:val="1"/>
+      <w:numFmt w:val="lowerLetter"/>
+      <w:lvlText w:val="%2."/>
+      <w:lvlJc w:val="left"/>
+      <w:pPr>
+        <w:ind w:left="1440" w:hanging="360"/>
+      </w:pPr>
+    </w:lvl>
+    <w:lvl xmlns:w="http://schemas.openxmlformats.org/wordprocessingml/2006/main" w:ilvl="2">
+      <w:start w:val="1"/>
+      <w:numFmt w:val="lowerRoman"/>
+      <w:lvlText w:val="%3."/>
+      <w:lvlJc w:val="right"/>
+      <w:pPr>
+        <w:ind w:left="2160" w:hanging="180"/>
+      </w:pPr>
+    </w:lvl>
+    <w:lvl xmlns:w="http://schemas.openxmlformats.org/wordprocessingml/2006/main" w:ilvl="3">
+      <w:start w:val="1"/>
+      <w:numFmt w:val="decimal"/>
+      <w:lvlText w:val="%4."/>
+      <w:lvlJc w:val="left"/>
+      <w:pPr>
+        <w:ind w:left="2880" w:hanging="360"/>
+      </w:pPr>
+    </w:lvl>
+    <w:lvl xmlns:w="http://schemas.openxmlformats.org/wordprocessingml/2006/main" w:ilvl="4">
+      <w:start w:val="1"/>
+      <w:numFmt w:val="lowerLetter"/>
+      <w:lvlText w:val="%5."/>
+      <w:lvlJc w:val="left"/>
+      <w:pPr>
+        <w:ind w:left="3600" w:hanging="360"/>
+      </w:pPr>
+    </w:lvl>
+    <w:lvl xmlns:w="http://schemas.openxmlformats.org/wordprocessingml/2006/main" w:ilvl="5">
+      <w:start w:val="1"/>
+      <w:numFmt w:val="lowerRoman"/>
+      <w:lvlText w:val="%6."/>
+      <w:lvlJc w:val="right"/>
+      <w:pPr>
+        <w:ind w:left="4320" w:hanging="180"/>
+      </w:pPr>
+    </w:lvl>
+    <w:lvl xmlns:w="http://schemas.openxmlformats.org/wordprocessingml/2006/main" w:ilvl="6">
+      <w:start w:val="1"/>
+      <w:numFmt w:val="decimal"/>
+      <w:lvlText w:val="%7."/>
+      <w:lvlJc w:val="left"/>
+      <w:pPr>
+        <w:ind w:left="5040" w:hanging="360"/>
+      </w:pPr>
+    </w:lvl>
+    <w:lvl xmlns:w="http://schemas.openxmlformats.org/wordprocessingml/2006/main" w:ilvl="7">
+      <w:start w:val="1"/>
+      <w:numFmt w:val="lowerLetter"/>
+      <w:lvlText w:val="%8."/>
+      <w:lvlJc w:val="left"/>
+      <w:pPr>
+        <w:ind w:left="5760" w:hanging="360"/>
+      </w:pPr>
+    </w:lvl>
+    <w:lvl xmlns:w="http://schemas.openxmlformats.org/wordprocessingml/2006/main" w:ilvl="8">
+      <w:start w:val="1"/>
+      <w:numFmt w:val="lowerRoman"/>
+      <w:lvlText w:val="%9."/>
+      <w:lvlJc w:val="right"/>
+      <w:pPr>
+        <w:ind w:left="6480" w:hanging="180"/>
+      </w:pPr>
+    </w:lvl>
+  </w:abstractNum>
+  <w:num w:numId="1">
+    <w:abstractNumId w:val="0"/>
+  </w:num>
+</w:numbering>
 </file>
 
 <file path=word/styles.xml><?xml version="1.0" encoding="utf-8"?>
@@ -2074,6 +3094,16 @@
     <w:uiPriority w:val="99"/>
     <w:semiHidden/>
     <w:unhideWhenUsed/>
+  </w:style>
+  <w:style xmlns:w14="http://schemas.microsoft.com/office/word/2010/wordml" xmlns:mc="http://schemas.openxmlformats.org/markup-compatibility/2006" xmlns:w="http://schemas.openxmlformats.org/wordprocessingml/2006/main" w:type="paragraph" w:styleId="ListParagraph" mc:Ignorable="w14">
+    <w:name xmlns:w="http://schemas.openxmlformats.org/wordprocessingml/2006/main" w:val="List Paragraph"/>
+    <w:basedOn xmlns:w="http://schemas.openxmlformats.org/wordprocessingml/2006/main" w:val="Normal"/>
+    <w:uiPriority xmlns:w="http://schemas.openxmlformats.org/wordprocessingml/2006/main" w:val="34"/>
+    <w:qFormat xmlns:w="http://schemas.openxmlformats.org/wordprocessingml/2006/main"/>
+    <w:pPr xmlns:w="http://schemas.openxmlformats.org/wordprocessingml/2006/main">
+      <w:ind xmlns:w="http://schemas.openxmlformats.org/wordprocessingml/2006/main" w:left="720"/>
+      <w:contextualSpacing xmlns:w="http://schemas.openxmlformats.org/wordprocessingml/2006/main"/>
+    </w:pPr>
   </w:style>
 </w:styles>
 </file>
@@ -2501,13 +3531,13 @@
 </file>
 
 <file path=customXml/itemProps1.xml><?xml version="1.0" encoding="utf-8"?>
-<ds:datastoreItem xmlns:ds="http://schemas.openxmlformats.org/officeDocument/2006/customXml" ds:itemID="{71558699-105F-47FD-AD6C-58C0296C52E4}"/>
+<ds:datastoreItem xmlns:ds="http://schemas.openxmlformats.org/officeDocument/2006/customXml" ds:itemID="{2AC949F9-8D6F-485A-92D1-95A3CC805070}"/>
 </file>
 
 <file path=customXml/itemProps2.xml><?xml version="1.0" encoding="utf-8"?>
-<ds:datastoreItem xmlns:ds="http://schemas.openxmlformats.org/officeDocument/2006/customXml" ds:itemID="{67D9ACE9-9E36-415F-9472-C67A147B652F}"/>
+<ds:datastoreItem xmlns:ds="http://schemas.openxmlformats.org/officeDocument/2006/customXml" ds:itemID="{F1FE37B8-08EF-47C5-A78F-689666647B0F}"/>
 </file>
 
 <file path=customXml/itemProps3.xml><?xml version="1.0" encoding="utf-8"?>
-<ds:datastoreItem xmlns:ds="http://schemas.openxmlformats.org/officeDocument/2006/customXml" ds:itemID="{A388AAD5-C53E-4CC2-A1EC-BF37B8EB6365}"/>
+<ds:datastoreItem xmlns:ds="http://schemas.openxmlformats.org/officeDocument/2006/customXml" ds:itemID="{8CC0549C-B4C3-4676-91B8-0B1A724D350E}"/>
 </file>
</xml_diff>